<commit_message>
correction of wrong objective value in CPLEX Benders example
</commit_message>
<xml_diff>
--- a/PIPS-IPM/Drivers/gams/GAMSPIPSSimpleSPandLinkConstr.docx
+++ b/PIPS-IPM/Drivers/gams/GAMSPIPSSimpleSPandLinkConstr.docx
@@ -328,7 +328,7 @@
           <w:numId w:val="2"/>
         </w:numPr>
         <w:rPr>
-          <w:rFonts w:cs="Courier New"/>
+          <w:rFonts w:ascii="Courier New" w:hAnsi="Courier New" w:cs="Courier New"/>
         </w:rPr>
       </w:pPr>
       <w:r>
@@ -404,14 +404,21 @@
           <w:rFonts w:ascii="Courier New" w:hAnsi="Courier New" w:cs="Courier New"/>
           <w:sz w:val="16"/>
         </w:rPr>
-        <w:t>spexplicitde</w:t>
-      </w:r>
-      <w:proofErr w:type="spellEnd"/>
+        <w:t>spexplic</w:t>
+      </w:r>
       <w:r>
         <w:rPr>
           <w:rFonts w:ascii="Courier New" w:hAnsi="Courier New" w:cs="Courier New"/>
           <w:sz w:val="16"/>
         </w:rPr>
+        <w:t>itde</w:t>
+      </w:r>
+      <w:proofErr w:type="spellEnd"/>
+      <w:r>
+        <w:rPr>
+          <w:rFonts w:ascii="Courier New" w:hAnsi="Courier New" w:cs="Courier New"/>
+          <w:sz w:val="16"/>
+        </w:rPr>
         <w:t xml:space="preserve"> --</w:t>
       </w:r>
       <w:proofErr w:type="spellStart"/>
@@ -428,7 +435,7 @@
           <w:rFonts w:ascii="Courier New" w:hAnsi="Courier New" w:cs="Courier New"/>
           <w:sz w:val="16"/>
         </w:rPr>
-        <w:t>=5 --CPLEXBENDERS=2</w:t>
+        <w:t>=5 --CPLEXBENDERS=1</w:t>
       </w:r>
       <w:r>
         <w:rPr>
@@ -454,25 +461,21 @@
         </w:rPr>
         <w:t>Optimal solution found.</w:t>
       </w:r>
-      <w:r>
-        <w:rPr>
-          <w:rFonts w:ascii="Courier New" w:hAnsi="Courier New" w:cs="Courier New"/>
-        </w:rPr>
-        <w:br/>
-      </w:r>
-      <w:proofErr w:type="gramStart"/>
-      <w:r>
-        <w:rPr>
-          <w:rFonts w:ascii="Courier New" w:hAnsi="Courier New" w:cs="Courier New"/>
-        </w:rPr>
-        <w:t>Objective :</w:t>
-      </w:r>
-      <w:proofErr w:type="gramEnd"/>
-      <w:r>
-        <w:rPr>
-          <w:rFonts w:ascii="Courier New" w:hAnsi="Courier New" w:cs="Courier New"/>
-        </w:rPr>
-        <w:t xml:space="preserve">          12.885567</w:t>
+    </w:p>
+    <w:p>
+      <w:pPr>
+        <w:pStyle w:val="ListParagraph"/>
+        <w:rPr>
+          <w:rFonts w:cs="Courier New"/>
+        </w:rPr>
+      </w:pPr>
+      <w:bookmarkStart w:id="0" w:name="_GoBack"/>
+      <w:bookmarkEnd w:id="0"/>
+      <w:r>
+        <w:rPr>
+          <w:rFonts w:ascii="Courier New" w:hAnsi="Courier New" w:cs="Courier New"/>
+        </w:rPr>
+        <w:t>Objective :          11.361938</w:t>
       </w:r>
       <w:r>
         <w:rPr>
@@ -1147,8 +1150,8 @@
           <w:rFonts w:cs="Courier New"/>
         </w:rPr>
       </w:pPr>
-      <w:bookmarkStart w:id="0" w:name="parallelModelGen"/>
-      <w:bookmarkEnd w:id="0"/>
+      <w:bookmarkStart w:id="1" w:name="parallelModelGen"/>
+      <w:bookmarkEnd w:id="1"/>
       <w:r>
         <w:t xml:space="preserve">On a HPC (Linux) machine with </w:t>
       </w:r>
@@ -1597,8 +1600,8 @@
           <w:rFonts w:cs="Courier New"/>
         </w:rPr>
       </w:pPr>
-      <w:bookmarkStart w:id="1" w:name="rankiFolders"/>
-      <w:bookmarkEnd w:id="1"/>
+      <w:bookmarkStart w:id="2" w:name="rankiFolders"/>
+      <w:bookmarkEnd w:id="2"/>
       <w:r>
         <w:rPr>
           <w:rFonts w:cs="Courier New"/>
@@ -4228,12 +4231,12 @@
       <w:pPr>
         <w:pStyle w:val="Subtitle"/>
       </w:pPr>
-      <w:bookmarkStart w:id="2" w:name="RunningGAMSPIPS"/>
+      <w:bookmarkStart w:id="3" w:name="RunningGAMSPIPS"/>
       <w:r>
         <w:t>Running GAMS/PIPS</w:t>
       </w:r>
     </w:p>
-    <w:bookmarkEnd w:id="2"/>
+    <w:bookmarkEnd w:id="3"/>
     <w:p>
       <w:pPr>
         <w:pStyle w:val="ListParagraph"/>
@@ -4519,20 +4522,11 @@
           <w:rFonts w:ascii="Courier New" w:hAnsi="Courier New" w:cs="Courier New"/>
           <w:sz w:val="20"/>
         </w:rPr>
-        <w:t xml:space="preserve"> -n 5</w:t>
-      </w:r>
-      <w:r>
-        <w:rPr>
-          <w:rFonts w:ascii="Courier New" w:hAnsi="Courier New" w:cs="Courier New"/>
-          <w:sz w:val="20"/>
-        </w:rPr>
-        <w:t xml:space="preserve"> […]</w:t>
+        <w:t xml:space="preserve"> -n 5 […]</w:t>
       </w:r>
       <w:r>
         <w:t>.</w:t>
       </w:r>
-      <w:bookmarkStart w:id="3" w:name="_GoBack"/>
-      <w:bookmarkEnd w:id="3"/>
     </w:p>
     <w:p>
       <w:pPr>
@@ -5319,6 +5313,7 @@
     <w:lsdException w:name="HTML Sample" w:semiHidden="1" w:unhideWhenUsed="1"/>
     <w:lsdException w:name="HTML Typewriter" w:semiHidden="1" w:unhideWhenUsed="1"/>
     <w:lsdException w:name="HTML Variable" w:semiHidden="1" w:unhideWhenUsed="1"/>
+    <w:lsdException w:name="Normal Table" w:semiHidden="1" w:unhideWhenUsed="1"/>
     <w:lsdException w:name="annotation subject" w:semiHidden="1" w:unhideWhenUsed="1"/>
     <w:lsdException w:name="No List" w:semiHidden="1" w:unhideWhenUsed="1"/>
     <w:lsdException w:name="Outline List 1" w:semiHidden="1" w:unhideWhenUsed="1"/>
@@ -5365,8 +5360,10 @@
     <w:lsdException w:name="Table Subtle 2" w:semiHidden="1" w:unhideWhenUsed="1"/>
     <w:lsdException w:name="Table Web 1" w:semiHidden="1" w:unhideWhenUsed="1"/>
     <w:lsdException w:name="Table Web 2" w:semiHidden="1" w:unhideWhenUsed="1"/>
+    <w:lsdException w:name="Table Web 3" w:semiHidden="1" w:unhideWhenUsed="1"/>
     <w:lsdException w:name="Balloon Text" w:semiHidden="1" w:unhideWhenUsed="1"/>
     <w:lsdException w:name="Table Grid" w:uiPriority="59"/>
+    <w:lsdException w:name="Table Theme" w:semiHidden="1" w:unhideWhenUsed="1"/>
     <w:lsdException w:name="Placeholder Text" w:semiHidden="1"/>
     <w:lsdException w:name="No Spacing" w:uiPriority="1" w:qFormat="1"/>
     <w:lsdException w:name="Light Shading" w:uiPriority="60"/>
@@ -6171,7 +6168,7 @@
 </file>
 
 <file path=customXml/itemProps1.xml><?xml version="1.0" encoding="utf-8"?>
-<ds:datastoreItem xmlns:ds="http://schemas.openxmlformats.org/officeDocument/2006/customXml" ds:itemID="{27BC71D2-5CB8-4213-AEEF-AF709EEB017D}">
+<ds:datastoreItem xmlns:ds="http://schemas.openxmlformats.org/officeDocument/2006/customXml" ds:itemID="{880D035D-1253-4CAF-8079-1CF6BEA15C05}">
   <ds:schemaRefs>
     <ds:schemaRef ds:uri="http://schemas.openxmlformats.org/officeDocument/2006/bibliography"/>
   </ds:schemaRefs>

</xml_diff>

<commit_message>
change installation instructions: No more convertd solver configuration required as of version 24.9.1)
</commit_message>
<xml_diff>
--- a/PIPS-IPM/Drivers/gams/GAMSPIPSSimpleSPandLinkConstr.docx
+++ b/PIPS-IPM/Drivers/gams/GAMSPIPSSimpleSPandLinkConstr.docx
@@ -34,13 +34,28 @@
         </w:numPr>
       </w:pPr>
       <w:r>
-        <w:t xml:space="preserve">Install GAMS (current release 24.8). Go to www.gams.com/download and download </w:t>
+        <w:t xml:space="preserve">Install GAMS. </w:t>
+      </w:r>
+      <w:r>
+        <w:t>For the latest release g</w:t>
+      </w:r>
+      <w:r>
+        <w:t xml:space="preserve">o to </w:t>
+      </w:r>
+      <w:r>
+        <w:t>https://www.gams.com/download/</w:t>
+      </w:r>
+      <w:r>
+        <w:t xml:space="preserve"> and download </w:t>
       </w:r>
       <w:r>
         <w:t>the installation file that matches your OS.</w:t>
       </w:r>
       <w:r>
-        <w:t xml:space="preserve"> Follow the installation instructions at https://www.gams.com/latest/docs/userguides/userguide/_u_g__i_n_s_t_a_l_l.html</w:t>
+        <w:t xml:space="preserve"> Follow the installation instructions at </w:t>
+      </w:r>
+      <w:r>
+        <w:t>https://www.gams.com/latest/docs/UG_UNIX_INSTALL.html</w:t>
       </w:r>
     </w:p>
     <w:p>
@@ -126,8 +141,19 @@
         </w:rPr>
       </w:pPr>
       <w:r>
-        <w:t>Adjust the CONVERTD solver configuration to always transport the stage attribute. Edit the text file gmscmpNT.txt (Windows) or gmscmpun.txt (Unix). Change the line</w:t>
-      </w:r>
+        <w:t>For GAMS Version 24.8.5 or older, a</w:t>
+      </w:r>
+      <w:r>
+        <w:t>djust the CONVERTD solver configuration to always transport the stage attribute</w:t>
+      </w:r>
+      <w:r>
+        <w:t xml:space="preserve"> (as of version 24.9.1 this step is not required anymore)</w:t>
+      </w:r>
+      <w:r>
+        <w:t>. Edit the text file gmscmpNT.txt (Windows) or gmscmpun.txt (Unix). Change the line</w:t>
+      </w:r>
+      <w:bookmarkStart w:id="0" w:name="_GoBack"/>
+      <w:bookmarkEnd w:id="0"/>
       <w:r>
         <w:br/>
       </w:r>
@@ -380,6 +406,7 @@
           <w:rFonts w:ascii="Courier New" w:hAnsi="Courier New" w:cs="Courier New"/>
           <w:sz w:val="16"/>
         </w:rPr>
+        <w:lastRenderedPageBreak/>
         <w:t>gams simple --TO=0.0003 --</w:t>
       </w:r>
       <w:proofErr w:type="spellStart"/>
@@ -438,7 +465,6 @@
         <w:br/>
       </w:r>
       <w:r>
-        <w:lastRenderedPageBreak/>
         <w:br/>
         <w:t xml:space="preserve">This will terminate with </w:t>
       </w:r>
@@ -472,7 +498,13 @@
         <w:rPr>
           <w:rFonts w:ascii="Courier New" w:hAnsi="Courier New" w:cs="Courier New"/>
         </w:rPr>
-        <w:t xml:space="preserve">          12.885567</w:t>
+        <w:t xml:space="preserve">          </w:t>
+      </w:r>
+      <w:r>
+        <w:rPr>
+          <w:rFonts w:ascii="Courier New" w:hAnsi="Courier New" w:cs="Courier New"/>
+        </w:rPr>
+        <w:t>11.361938</w:t>
       </w:r>
       <w:r>
         <w:rPr>
@@ -1147,8 +1179,8 @@
           <w:rFonts w:cs="Courier New"/>
         </w:rPr>
       </w:pPr>
-      <w:bookmarkStart w:id="0" w:name="parallelModelGen"/>
-      <w:bookmarkEnd w:id="0"/>
+      <w:bookmarkStart w:id="1" w:name="parallelModelGen"/>
+      <w:bookmarkEnd w:id="1"/>
       <w:r>
         <w:t xml:space="preserve">On a HPC (Linux) machine with </w:t>
       </w:r>
@@ -1271,6 +1303,7 @@
         <w:rPr>
           <w:rFonts w:ascii="Courier New" w:hAnsi="Courier New" w:cs="Courier New"/>
         </w:rPr>
+        <w:lastRenderedPageBreak/>
         <w:t>mpirun</w:t>
       </w:r>
       <w:proofErr w:type="spellEnd"/>
@@ -1320,7 +1353,6 @@
         <w:rPr>
           <w:rFonts w:cs="Courier New"/>
         </w:rPr>
-        <w:lastRenderedPageBreak/>
         <w:br/>
         <w:t>After the run make sure that the files block0.gdx to block5.gdx exist.</w:t>
       </w:r>
@@ -1597,8 +1629,8 @@
           <w:rFonts w:cs="Courier New"/>
         </w:rPr>
       </w:pPr>
-      <w:bookmarkStart w:id="1" w:name="rankiFolders"/>
-      <w:bookmarkEnd w:id="1"/>
+      <w:bookmarkStart w:id="2" w:name="rankiFolders"/>
+      <w:bookmarkEnd w:id="2"/>
       <w:r>
         <w:rPr>
           <w:rFonts w:cs="Courier New"/>
@@ -1904,21 +1936,7 @@
         <w:rPr>
           <w:rFonts w:cs="Courier New"/>
         </w:rPr>
-        <w:t>: 0,88,</w:t>
-      </w:r>
-      <w:proofErr w:type="gramStart"/>
-      <w:r>
-        <w:rPr>
-          <w:rFonts w:cs="Courier New"/>
-        </w:rPr>
-        <w:t>89,90,...</w:t>
-      </w:r>
-      <w:proofErr w:type="gramEnd"/>
-      <w:r>
-        <w:rPr>
-          <w:rFonts w:cs="Courier New"/>
-        </w:rPr>
-        <w:t>,100</w:t>
+        <w:t>: 0,88,89,90,...,100</w:t>
       </w:r>
       <w:r>
         <w:rPr>
@@ -2146,6 +2164,13 @@
           <w:sz w:val="20"/>
         </w:rPr>
         <w:br/>
+      </w:r>
+      <w:r>
+        <w:rPr>
+          <w:rFonts w:ascii="Courier New" w:hAnsi="Courier New" w:cs="Courier New"/>
+          <w:sz w:val="20"/>
+        </w:rPr>
+        <w:lastRenderedPageBreak/>
         <w:t>rank0   rank11  rank14  rank17  rank2   rank22  rank25  rank28  rank4  rank7</w:t>
       </w:r>
       <w:r>
@@ -2154,13 +2179,6 @@
           <w:sz w:val="20"/>
         </w:rPr>
         <w:br/>
-      </w:r>
-      <w:r>
-        <w:rPr>
-          <w:rFonts w:ascii="Courier New" w:hAnsi="Courier New" w:cs="Courier New"/>
-          <w:sz w:val="20"/>
-        </w:rPr>
-        <w:lastRenderedPageBreak/>
         <w:t>rank1   rank12  rank15  rank18  rank20  rank23  rank26  rank29  rank5  rank8</w:t>
       </w:r>
       <w:r>
@@ -4228,12 +4246,12 @@
       <w:pPr>
         <w:pStyle w:val="Subtitle"/>
       </w:pPr>
-      <w:bookmarkStart w:id="2" w:name="RunningGAMSPIPS"/>
+      <w:bookmarkStart w:id="3" w:name="RunningGAMSPIPS"/>
       <w:r>
         <w:t>Running GAMS/PIPS</w:t>
       </w:r>
     </w:p>
-    <w:bookmarkEnd w:id="2"/>
+    <w:bookmarkEnd w:id="3"/>
     <w:p>
       <w:pPr>
         <w:pStyle w:val="ListParagraph"/>
@@ -4519,20 +4537,11 @@
           <w:rFonts w:ascii="Courier New" w:hAnsi="Courier New" w:cs="Courier New"/>
           <w:sz w:val="20"/>
         </w:rPr>
-        <w:t xml:space="preserve"> -n 5</w:t>
-      </w:r>
-      <w:r>
-        <w:rPr>
-          <w:rFonts w:ascii="Courier New" w:hAnsi="Courier New" w:cs="Courier New"/>
-          <w:sz w:val="20"/>
-        </w:rPr>
-        <w:t xml:space="preserve"> […]</w:t>
+        <w:t xml:space="preserve"> -n 5 […]</w:t>
       </w:r>
       <w:r>
         <w:t>.</w:t>
       </w:r>
-      <w:bookmarkStart w:id="3" w:name="_GoBack"/>
-      <w:bookmarkEnd w:id="3"/>
     </w:p>
     <w:p>
       <w:pPr>
@@ -4790,16 +4799,8 @@
         <w:rPr>
           <w:lang w:val="de-DE"/>
         </w:rPr>
-        <w:t xml:space="preserve"> gitlab.version.fz-juelich.de/breuer1/</w:t>
-      </w:r>
-      <w:proofErr w:type="spellStart"/>
-      <w:r>
-        <w:rPr>
-          <w:lang w:val="de-DE"/>
-        </w:rPr>
-        <w:t>PIPS_beamme</w:t>
-      </w:r>
-      <w:proofErr w:type="spellEnd"/>
+        <w:t xml:space="preserve"> gitlab.version.fz-juelich.de/breuer1/PIPS_beamme</w:t>
+      </w:r>
     </w:p>
   </w:footnote>
   <w:footnote w:id="2">
@@ -4820,16 +4821,8 @@
         <w:rPr>
           <w:lang w:val="de-DE"/>
         </w:rPr>
-        <w:t xml:space="preserve"> gitlab.version.fz-juelich.de/breuer1/</w:t>
-      </w:r>
-      <w:proofErr w:type="spellStart"/>
-      <w:r>
-        <w:rPr>
-          <w:lang w:val="de-DE"/>
-        </w:rPr>
-        <w:t>PIPS_beamme</w:t>
-      </w:r>
-      <w:proofErr w:type="spellEnd"/>
+        <w:t xml:space="preserve"> gitlab.version.fz-juelich.de/breuer1/PIPS_beamme</w:t>
+      </w:r>
     </w:p>
   </w:footnote>
 </w:footnotes>
@@ -5319,6 +5312,7 @@
     <w:lsdException w:name="HTML Sample" w:semiHidden="1" w:unhideWhenUsed="1"/>
     <w:lsdException w:name="HTML Typewriter" w:semiHidden="1" w:unhideWhenUsed="1"/>
     <w:lsdException w:name="HTML Variable" w:semiHidden="1" w:unhideWhenUsed="1"/>
+    <w:lsdException w:name="Normal Table" w:semiHidden="1" w:unhideWhenUsed="1"/>
     <w:lsdException w:name="annotation subject" w:semiHidden="1" w:unhideWhenUsed="1"/>
     <w:lsdException w:name="No List" w:semiHidden="1" w:unhideWhenUsed="1"/>
     <w:lsdException w:name="Outline List 1" w:semiHidden="1" w:unhideWhenUsed="1"/>
@@ -5365,8 +5359,10 @@
     <w:lsdException w:name="Table Subtle 2" w:semiHidden="1" w:unhideWhenUsed="1"/>
     <w:lsdException w:name="Table Web 1" w:semiHidden="1" w:unhideWhenUsed="1"/>
     <w:lsdException w:name="Table Web 2" w:semiHidden="1" w:unhideWhenUsed="1"/>
+    <w:lsdException w:name="Table Web 3" w:semiHidden="1" w:unhideWhenUsed="1"/>
     <w:lsdException w:name="Balloon Text" w:semiHidden="1" w:unhideWhenUsed="1"/>
     <w:lsdException w:name="Table Grid" w:uiPriority="59"/>
+    <w:lsdException w:name="Table Theme" w:semiHidden="1" w:unhideWhenUsed="1"/>
     <w:lsdException w:name="Placeholder Text" w:semiHidden="1"/>
     <w:lsdException w:name="No Spacing" w:uiPriority="1" w:qFormat="1"/>
     <w:lsdException w:name="Light Shading" w:uiPriority="60"/>
@@ -6171,7 +6167,7 @@
 </file>
 
 <file path=customXml/itemProps1.xml><?xml version="1.0" encoding="utf-8"?>
-<ds:datastoreItem xmlns:ds="http://schemas.openxmlformats.org/officeDocument/2006/customXml" ds:itemID="{27BC71D2-5CB8-4213-AEEF-AF709EEB017D}">
+<ds:datastoreItem xmlns:ds="http://schemas.openxmlformats.org/officeDocument/2006/customXml" ds:itemID="{3A0835AA-5AB9-4388-B2C5-34B6D3BD2245}">
   <ds:schemaRefs>
     <ds:schemaRef ds:uri="http://schemas.openxmlformats.org/officeDocument/2006/bibliography"/>
   </ds:schemaRefs>

</xml_diff>

<commit_message>
updated GANMS installation instructions and BEAM-ME license
</commit_message>
<xml_diff>
--- a/PIPS-IPM/Drivers/gams/GAMSPIPSSimpleSPandLinkConstr.docx
+++ b/PIPS-IPM/Drivers/gams/GAMSPIPSSimpleSPandLinkConstr.docx
@@ -85,49 +85,48 @@
       <w:r>
         <w:rPr>
           <w:rFonts w:ascii="Courier New" w:hAnsi="Courier New" w:cs="Courier New"/>
+        </w:rPr>
+        <w:t>BEAM-ME_Project_License________________________G180124/0001CB-GEN</w:t>
+      </w:r>
+      <w:r>
+        <w:rPr>
+          <w:rFonts w:ascii="Courier New" w:hAnsi="Courier New" w:cs="Courier New"/>
+        </w:rPr>
+        <w:br/>
+        <w:t>Can_be_used_by_all_BEAM-ME_project_partners______________________</w:t>
+      </w:r>
+      <w:r>
+        <w:rPr>
+          <w:rFonts w:ascii="Courier New" w:hAnsi="Courier New" w:cs="Courier New"/>
+        </w:rPr>
+        <w:br/>
+        <w:t>1413502501ECATBACOCPDEDIGLIPLGLDM5MBGEOQPTSBSC0SSNXAXL___________</w:t>
+      </w:r>
+      <w:r>
+        <w:rPr>
+          <w:rFonts w:ascii="Courier New" w:hAnsi="Courier New" w:cs="Courier New"/>
+        </w:rPr>
+        <w:br/>
+        <w:t>118207520B0B0B0B0B0B0B0B0B0B0B0B0B0B0B0B0B0B0B0B0B0B0B___________</w:t>
+      </w:r>
+      <w:r>
+        <w:rPr>
+          <w:rFonts w:ascii="Courier New" w:hAnsi="Courier New" w:cs="Courier New"/>
+        </w:rPr>
+        <w:br/>
+        <w:t>DC12752______l_1,_m_0,_b_0,_q_0,_p_0,_g_7______C_Eval____________</w:t>
+      </w:r>
+    </w:p>
+    <w:p>
+      <w:pPr>
+        <w:pStyle w:val="ListParagraph"/>
+        <w:rPr>
+          <w:rFonts w:cs="Courier New"/>
           <w:sz w:val="18"/>
         </w:rPr>
-        <w:t>BEAM-ME_Project_License________________________G170330/0001CB-GEN</w:t>
-      </w:r>
-      <w:r>
-        <w:rPr>
-          <w:rFonts w:ascii="Courier New" w:hAnsi="Courier New" w:cs="Courier New"/>
-          <w:sz w:val="18"/>
-        </w:rPr>
-        <w:br/>
-        <w:t>Can_be_used_by_all_BEAM-ME_project_partners______________________</w:t>
-      </w:r>
-      <w:r>
-        <w:rPr>
-          <w:rFonts w:ascii="Courier New" w:hAnsi="Courier New" w:cs="Courier New"/>
-          <w:sz w:val="18"/>
-        </w:rPr>
-        <w:br/>
-        <w:t>1433065501ECATBACOCPDEDIGLIPKNLGLDLSM5MBGEOQPTSBSC0SSNXAXP_______</w:t>
-      </w:r>
-      <w:r>
-        <w:rPr>
-          <w:rFonts w:ascii="Courier New" w:hAnsi="Courier New" w:cs="Courier New"/>
-          <w:sz w:val="18"/>
-        </w:rPr>
-        <w:br/>
-        <w:t>1177830609090909090909090909090909090909090909090909090909_______</w:t>
-      </w:r>
-      <w:r>
-        <w:rPr>
-          <w:rFonts w:ascii="Courier New" w:hAnsi="Courier New" w:cs="Courier New"/>
-          <w:sz w:val="18"/>
-        </w:rPr>
-        <w:br/>
-        <w:t>DC12752______l_1,_m_0,_b_0,_q_0,_p_0,_d_1,_g_7_C_Eval____________</w:t>
-      </w:r>
-      <w:r>
-        <w:rPr>
-          <w:rFonts w:cs="Courier New"/>
-          <w:sz w:val="18"/>
-        </w:rPr>
-        <w:br/>
-      </w:r>
+      </w:pPr>
+      <w:bookmarkStart w:id="0" w:name="_GoBack"/>
+      <w:bookmarkEnd w:id="0"/>
     </w:p>
     <w:p>
       <w:pPr>
@@ -152,8 +151,6 @@
       <w:r>
         <w:t>. Edit the text file gmscmpNT.txt (Windows) or gmscmpun.txt (Unix). Change the line</w:t>
       </w:r>
-      <w:bookmarkStart w:id="0" w:name="_GoBack"/>
-      <w:bookmarkEnd w:id="0"/>
       <w:r>
         <w:br/>
       </w:r>
@@ -399,6 +396,7 @@
         <w:br/>
       </w:r>
       <w:r>
+        <w:lastRenderedPageBreak/>
         <w:br/>
       </w:r>
       <w:r>
@@ -406,7 +404,6 @@
           <w:rFonts w:ascii="Courier New" w:hAnsi="Courier New" w:cs="Courier New"/>
           <w:sz w:val="16"/>
         </w:rPr>
-        <w:lastRenderedPageBreak/>
         <w:t>gams simple --TO=0.0003 --</w:t>
       </w:r>
       <w:proofErr w:type="spellStart"/>
@@ -1296,14 +1293,14 @@
         <w:rPr>
           <w:rFonts w:cs="Courier New"/>
         </w:rPr>
-        <w:br/>
-      </w:r>
-      <w:proofErr w:type="spellStart"/>
-      <w:r>
-        <w:rPr>
-          <w:rFonts w:ascii="Courier New" w:hAnsi="Courier New" w:cs="Courier New"/>
-        </w:rPr>
         <w:lastRenderedPageBreak/>
+        <w:br/>
+      </w:r>
+      <w:proofErr w:type="spellStart"/>
+      <w:r>
+        <w:rPr>
+          <w:rFonts w:ascii="Courier New" w:hAnsi="Courier New" w:cs="Courier New"/>
+        </w:rPr>
         <w:t>mpirun</w:t>
       </w:r>
       <w:proofErr w:type="spellEnd"/>
@@ -2124,6 +2121,7 @@
           <w:rFonts w:ascii="Courier New" w:hAnsi="Courier New" w:cs="Courier New"/>
           <w:sz w:val="20"/>
         </w:rPr>
+        <w:lastRenderedPageBreak/>
         <w:t>[</w:t>
       </w:r>
       <w:proofErr w:type="spellStart"/>
@@ -2164,13 +2162,6 @@
           <w:sz w:val="20"/>
         </w:rPr>
         <w:br/>
-      </w:r>
-      <w:r>
-        <w:rPr>
-          <w:rFonts w:ascii="Courier New" w:hAnsi="Courier New" w:cs="Courier New"/>
-          <w:sz w:val="20"/>
-        </w:rPr>
-        <w:lastRenderedPageBreak/>
         <w:t>rank0   rank11  rank14  rank17  rank2   rank22  rank25  rank28  rank4  rank7</w:t>
       </w:r>
       <w:r>
@@ -2600,7 +2591,6 @@
         <w:pStyle w:val="Subtitle"/>
       </w:pPr>
       <w:r>
-        <w:lastRenderedPageBreak/>
         <w:br/>
       </w:r>
       <w:r>
@@ -6167,7 +6157,7 @@
 </file>
 
 <file path=customXml/itemProps1.xml><?xml version="1.0" encoding="utf-8"?>
-<ds:datastoreItem xmlns:ds="http://schemas.openxmlformats.org/officeDocument/2006/customXml" ds:itemID="{3A0835AA-5AB9-4388-B2C5-34B6D3BD2245}">
+<ds:datastoreItem xmlns:ds="http://schemas.openxmlformats.org/officeDocument/2006/customXml" ds:itemID="{A08AE271-89B1-4F00-B5E5-7298922F71B6}">
   <ds:schemaRefs>
     <ds:schemaRef ds:uri="http://schemas.openxmlformats.org/officeDocument/2006/bibliography"/>
   </ds:schemaRefs>

</xml_diff>